<commit_message>
added to the log!
</commit_message>
<xml_diff>
--- a/UW Course Tracker Progress Log.docx
+++ b/UW Course Tracker Progress Log.docx
@@ -88,19 +88,8 @@
           <w:sz w:val="24"/>
           <w:szCs w:val="24"/>
         </w:rPr>
-        <w:t xml:space="preserve">, </w:t>
-      </w:r>
-      <w:proofErr w:type="gramStart"/>
-      <w:r>
-        <w:rPr>
-          <w:b/>
-          <w:bCs/>
-          <w:sz w:val="24"/>
-          <w:szCs w:val="24"/>
-        </w:rPr>
-        <w:t>2023</w:t>
-      </w:r>
-      <w:proofErr w:type="gramEnd"/>
+        <w:t>, 2023</w:t>
+      </w:r>
     </w:p>
     <w:p>
       <w:pPr>
@@ -267,23 +256,7 @@
           <w:sz w:val="24"/>
           <w:szCs w:val="24"/>
         </w:rPr>
-        <w:t xml:space="preserve"> </w:t>
-      </w:r>
-      <w:proofErr w:type="spellStart"/>
-      <w:r>
-        <w:rPr>
-          <w:sz w:val="24"/>
-          <w:szCs w:val="24"/>
-        </w:rPr>
-        <w:t>ig</w:t>
-      </w:r>
-      <w:proofErr w:type="spellEnd"/>
-      <w:r>
-        <w:rPr>
-          <w:sz w:val="24"/>
-          <w:szCs w:val="24"/>
-        </w:rPr>
-        <w:t xml:space="preserve">, CS136 level </w:t>
+        <w:t xml:space="preserve"> ig, CS136 level </w:t>
       </w:r>
       <w:r>
         <w:rPr>
@@ -403,17 +376,8 @@
           <w:sz w:val="24"/>
           <w:szCs w:val="24"/>
         </w:rPr>
-        <w:t xml:space="preserve">0 Knowledge about front-end user interaction, 0% react, 0% website </w:t>
-      </w:r>
-      <w:proofErr w:type="gramStart"/>
-      <w:r>
-        <w:rPr>
-          <w:sz w:val="24"/>
-          <w:szCs w:val="24"/>
-        </w:rPr>
-        <w:t>development</w:t>
-      </w:r>
-      <w:proofErr w:type="gramEnd"/>
+        <w:t>0 Knowledge about front-end user interaction, 0% react, 0% website development</w:t>
+      </w:r>
     </w:p>
     <w:p>
       <w:pPr>
@@ -435,23 +399,7 @@
           <w:sz w:val="24"/>
           <w:szCs w:val="24"/>
         </w:rPr>
-        <w:t xml:space="preserve">Tiny bit knowledge about </w:t>
-      </w:r>
-      <w:proofErr w:type="spellStart"/>
-      <w:r>
-        <w:rPr>
-          <w:sz w:val="24"/>
-          <w:szCs w:val="24"/>
-        </w:rPr>
-        <w:t>webscraping</w:t>
-      </w:r>
-      <w:proofErr w:type="spellEnd"/>
-      <w:r>
-        <w:rPr>
-          <w:sz w:val="24"/>
-          <w:szCs w:val="24"/>
-        </w:rPr>
-        <w:t>, but pretty much nothing</w:t>
+        <w:t>Tiny bit knowledge about webscraping, but pretty much nothing</w:t>
       </w:r>
     </w:p>
     <w:p>
@@ -564,23 +512,7 @@
           <w:sz w:val="24"/>
           <w:szCs w:val="24"/>
         </w:rPr>
-        <w:t xml:space="preserve">My initial plan was to just scrape </w:t>
-      </w:r>
-      <w:proofErr w:type="spellStart"/>
-      <w:r>
-        <w:rPr>
-          <w:sz w:val="24"/>
-          <w:szCs w:val="24"/>
-        </w:rPr>
-        <w:t>uwflow</w:t>
-      </w:r>
-      <w:proofErr w:type="spellEnd"/>
-      <w:r>
-        <w:rPr>
-          <w:sz w:val="24"/>
-          <w:szCs w:val="24"/>
-        </w:rPr>
-        <w:t>, and to display it all on a graph with some info on the side (funny simple plan).</w:t>
+        <w:t>My initial plan was to just scrape uwflow, and to display it all on a graph with some info on the side (funny simple plan).</w:t>
       </w:r>
     </w:p>
     <w:p>
@@ -608,23 +540,7 @@
           <w:sz w:val="24"/>
           <w:szCs w:val="24"/>
         </w:rPr>
-        <w:t xml:space="preserve"> (literally typing the create command, </w:t>
-      </w:r>
-      <w:proofErr w:type="spellStart"/>
-      <w:r>
-        <w:rPr>
-          <w:sz w:val="24"/>
-          <w:szCs w:val="24"/>
-        </w:rPr>
-        <w:t>idr</w:t>
-      </w:r>
-      <w:proofErr w:type="spellEnd"/>
-      <w:r>
-        <w:rPr>
-          <w:sz w:val="24"/>
-          <w:szCs w:val="24"/>
-        </w:rPr>
-        <w:t xml:space="preserve"> what it is)</w:t>
+        <w:t xml:space="preserve"> (literally typing the create command, idr what it is)</w:t>
       </w:r>
       <w:r>
         <w:rPr>
@@ -722,23 +638,7 @@
           <w:sz w:val="24"/>
           <w:szCs w:val="24"/>
         </w:rPr>
-        <w:t xml:space="preserve">eact would come with a bunch of </w:t>
-      </w:r>
-      <w:proofErr w:type="gramStart"/>
-      <w:r>
-        <w:rPr>
-          <w:sz w:val="24"/>
-          <w:szCs w:val="24"/>
-        </w:rPr>
-        <w:t>good looking</w:t>
-      </w:r>
-      <w:proofErr w:type="gramEnd"/>
-      <w:r>
-        <w:rPr>
-          <w:sz w:val="24"/>
-          <w:szCs w:val="24"/>
-        </w:rPr>
-        <w:t xml:space="preserve"> templates, but it turns out it was just same as normal </w:t>
+        <w:t xml:space="preserve">eact would come with a bunch of good looking templates, but it turns out it was just same as normal </w:t>
       </w:r>
       <w:r>
         <w:rPr>
@@ -791,6 +691,7 @@
       </w:pPr>
       <w:r>
         <w:rPr>
+          <w:noProof/>
           <w:sz w:val="24"/>
           <w:szCs w:val="24"/>
         </w:rPr>
@@ -846,6 +747,7 @@
       </w:r>
       <w:r>
         <w:rPr>
+          <w:noProof/>
           <w:sz w:val="24"/>
           <w:szCs w:val="24"/>
         </w:rPr>
@@ -1103,30 +1005,14 @@
           <w:sz w:val="24"/>
           <w:szCs w:val="24"/>
         </w:rPr>
-        <w:t xml:space="preserve">. </w:t>
-      </w:r>
-      <w:proofErr w:type="gramStart"/>
-      <w:r>
-        <w:rPr>
-          <w:sz w:val="24"/>
-          <w:szCs w:val="24"/>
-        </w:rPr>
-        <w:t>S</w:t>
-      </w:r>
-      <w:r>
-        <w:rPr>
-          <w:sz w:val="24"/>
-          <w:szCs w:val="24"/>
-        </w:rPr>
-        <w:t>o</w:t>
-      </w:r>
-      <w:proofErr w:type="gramEnd"/>
-      <w:r>
-        <w:rPr>
-          <w:sz w:val="24"/>
-          <w:szCs w:val="24"/>
-        </w:rPr>
-        <w:t xml:space="preserve"> for the first 0.5 seconds, it shows the default screen (and python requests only takes that</w:t>
+        <w:t>. S</w:t>
+      </w:r>
+      <w:r>
+        <w:rPr>
+          <w:sz w:val="24"/>
+          <w:szCs w:val="24"/>
+        </w:rPr>
+        <w:t>o for the first 0.5 seconds, it shows the default screen (and python requests only takes that</w:t>
       </w:r>
       <w:r>
         <w:rPr>
@@ -1209,23 +1095,7 @@
           <w:sz w:val="24"/>
           <w:szCs w:val="24"/>
         </w:rPr>
-        <w:t xml:space="preserve">. </w:t>
-      </w:r>
-      <w:proofErr w:type="gramStart"/>
-      <w:r>
-        <w:rPr>
-          <w:sz w:val="24"/>
-          <w:szCs w:val="24"/>
-        </w:rPr>
-        <w:t>So</w:t>
-      </w:r>
-      <w:proofErr w:type="gramEnd"/>
-      <w:r>
-        <w:rPr>
-          <w:sz w:val="24"/>
-          <w:szCs w:val="24"/>
-        </w:rPr>
-        <w:t xml:space="preserve"> it loaded the page for 1 second, then it scraped the info.</w:t>
+        <w:t>. So it loaded the page for 1 second, then it scraped the info.</w:t>
       </w:r>
     </w:p>
     <w:p>
@@ -1309,23 +1179,7 @@
           <w:sz w:val="24"/>
           <w:szCs w:val="24"/>
         </w:rPr>
-        <w:t xml:space="preserve">Now, we </w:t>
-      </w:r>
-      <w:proofErr w:type="gramStart"/>
-      <w:r>
-        <w:rPr>
-          <w:sz w:val="24"/>
-          <w:szCs w:val="24"/>
-        </w:rPr>
-        <w:t>are able to</w:t>
-      </w:r>
-      <w:proofErr w:type="gramEnd"/>
-      <w:r>
-        <w:rPr>
-          <w:sz w:val="24"/>
-          <w:szCs w:val="24"/>
-        </w:rPr>
-        <w:t xml:space="preserve"> </w:t>
+        <w:t xml:space="preserve">Now, we are able to </w:t>
       </w:r>
       <w:r>
         <w:rPr>
@@ -1382,80 +1236,32 @@
           <w:sz w:val="24"/>
           <w:szCs w:val="24"/>
         </w:rPr>
-        <w:t xml:space="preserve">Luckily with selenium, since it acts like a user, I made it manually scroll down to the bottom of the page (with a 0.7s delay in each scroll so it gives time for the page to load the next 50 courses). Obviously, this would take a long time (I think 10 minutes), and I could take the shortcut and just only scrape the top few thousand courses (since the last like 4000 courses literally had 0 ratings), BUT I GOTTA KEEP IT ACCURATE‼! Now that I’m tying it out, that was a dumbass move, </w:t>
-      </w:r>
-      <w:proofErr w:type="spellStart"/>
-      <w:r>
-        <w:rPr>
-          <w:sz w:val="24"/>
-          <w:szCs w:val="24"/>
-        </w:rPr>
-        <w:t>cuz</w:t>
-      </w:r>
-      <w:proofErr w:type="spellEnd"/>
-      <w:r>
-        <w:rPr>
-          <w:sz w:val="24"/>
-          <w:szCs w:val="24"/>
-        </w:rPr>
-        <w:t xml:space="preserve"> that made my program so </w:t>
-      </w:r>
-      <w:proofErr w:type="gramStart"/>
-      <w:r>
-        <w:rPr>
-          <w:sz w:val="24"/>
-          <w:szCs w:val="24"/>
-        </w:rPr>
-        <w:t>god</w:t>
-      </w:r>
-      <w:proofErr w:type="gramEnd"/>
-      <w:r>
-        <w:rPr>
-          <w:sz w:val="24"/>
-          <w:szCs w:val="24"/>
-        </w:rPr>
-        <w:t xml:space="preserve"> damn slow (it took like 1 hour).</w:t>
-      </w:r>
-    </w:p>
-    <w:p>
-      <w:pPr>
-        <w:spacing w:after="0"/>
-        <w:rPr>
-          <w:sz w:val="24"/>
-          <w:szCs w:val="24"/>
-        </w:rPr>
-      </w:pPr>
-    </w:p>
-    <w:p>
-      <w:pPr>
-        <w:spacing w:after="0"/>
-        <w:rPr>
-          <w:sz w:val="24"/>
-          <w:szCs w:val="24"/>
-        </w:rPr>
-      </w:pPr>
-      <w:r>
-        <w:rPr>
-          <w:sz w:val="24"/>
-          <w:szCs w:val="24"/>
-        </w:rPr>
-        <w:t xml:space="preserve">In the end, I managed to create a </w:t>
-      </w:r>
-      <w:proofErr w:type="spellStart"/>
-      <w:r>
-        <w:rPr>
-          <w:sz w:val="24"/>
-          <w:szCs w:val="24"/>
-        </w:rPr>
-        <w:t>webscraping</w:t>
-      </w:r>
-      <w:proofErr w:type="spellEnd"/>
-      <w:r>
-        <w:rPr>
-          <w:sz w:val="24"/>
-          <w:szCs w:val="24"/>
-        </w:rPr>
-        <w:t xml:space="preserve"> program just on python. However, it took around 1 hour for it to load </w:t>
+        <w:t>Luckily with selenium, since it acts like a user, I made it manually scroll down to the bottom of the page (with a 0.7s delay in each scroll so it gives time for the page to load the next 50 courses). Obviously, this would take a long time (I think 10 minutes), and I could take the shortcut and just only scrape the top few thousand courses (since the last like 4000 courses literally had 0 ratings), BUT I GOTTA KEEP IT ACCURATE‼! Now that I’m tying it out, that was a dumbass move, cuz that made my program so god damn slow (it took like 1 hour).</w:t>
+      </w:r>
+    </w:p>
+    <w:p>
+      <w:pPr>
+        <w:spacing w:after="0"/>
+        <w:rPr>
+          <w:sz w:val="24"/>
+          <w:szCs w:val="24"/>
+        </w:rPr>
+      </w:pPr>
+    </w:p>
+    <w:p>
+      <w:pPr>
+        <w:spacing w:after="0"/>
+        <w:rPr>
+          <w:sz w:val="24"/>
+          <w:szCs w:val="24"/>
+        </w:rPr>
+      </w:pPr>
+      <w:r>
+        <w:rPr>
+          <w:sz w:val="24"/>
+          <w:szCs w:val="24"/>
+        </w:rPr>
+        <w:t xml:space="preserve">In the end, I managed to create a webscraping program just on python. However, it took around 1 hour for it to load </w:t>
       </w:r>
       <w:r>
         <w:rPr>
@@ -1596,40 +1402,15 @@
           <w:sz w:val="24"/>
           <w:szCs w:val="24"/>
         </w:rPr>
-        <w:t xml:space="preserve">This was when reading week was nearing to end, so I was </w:t>
-      </w:r>
-      <w:proofErr w:type="spellStart"/>
-      <w:r>
-        <w:rPr>
-          <w:sz w:val="24"/>
-          <w:szCs w:val="24"/>
-        </w:rPr>
-        <w:t>speedrunning</w:t>
-      </w:r>
-      <w:proofErr w:type="spellEnd"/>
-      <w:r>
-        <w:rPr>
-          <w:sz w:val="24"/>
-          <w:szCs w:val="24"/>
-        </w:rPr>
-        <w:t xml:space="preserve"> this. For this part,</w:t>
-      </w:r>
-      <w:r>
-        <w:rPr>
-          <w:sz w:val="24"/>
-          <w:szCs w:val="24"/>
-        </w:rPr>
-        <w:t xml:space="preserve"> I’ll split it up into the most painful </w:t>
-      </w:r>
-      <w:proofErr w:type="gramStart"/>
-      <w:r>
-        <w:rPr>
-          <w:sz w:val="24"/>
-          <w:szCs w:val="24"/>
-        </w:rPr>
-        <w:t>sections</w:t>
-      </w:r>
-      <w:proofErr w:type="gramEnd"/>
+        <w:t>This was when reading week was nearing to end, so I was speedrunning this. For this part,</w:t>
+      </w:r>
+      <w:r>
+        <w:rPr>
+          <w:sz w:val="24"/>
+          <w:szCs w:val="24"/>
+        </w:rPr>
+        <w:t xml:space="preserve"> I’ll split it up into the most painful sections</w:t>
+      </w:r>
     </w:p>
     <w:p>
       <w:pPr>
@@ -1688,6 +1469,7 @@
       </w:pPr>
       <w:r>
         <w:rPr>
+          <w:noProof/>
           <w:sz w:val="24"/>
           <w:szCs w:val="24"/>
         </w:rPr>
@@ -1789,23 +1571,7 @@
           <w:sz w:val="24"/>
           <w:szCs w:val="24"/>
         </w:rPr>
-        <w:t xml:space="preserve">So initially, if you check my previous prototype (the one on the right), I wanted the “Designed By: Kevin Lau” on the overhang part, however, it obviously wouldn’t fit, so I decided to make it different. </w:t>
-      </w:r>
-      <w:proofErr w:type="gramStart"/>
-      <w:r>
-        <w:rPr>
-          <w:sz w:val="24"/>
-          <w:szCs w:val="24"/>
-        </w:rPr>
-        <w:t>Looking back, this</w:t>
-      </w:r>
-      <w:proofErr w:type="gramEnd"/>
-      <w:r>
-        <w:rPr>
-          <w:sz w:val="24"/>
-          <w:szCs w:val="24"/>
-        </w:rPr>
-        <w:t xml:space="preserve"> looks better?</w:t>
+        <w:t>So initially, if you check my previous prototype (the one on the right), I wanted the “Designed By: Kevin Lau” on the overhang part, however, it obviously wouldn’t fit, so I decided to make it different. Looking back, this looks better?</w:t>
       </w:r>
     </w:p>
     <w:p>
@@ -1837,80 +1603,32 @@
           <w:sz w:val="24"/>
           <w:szCs w:val="24"/>
         </w:rPr>
-        <w:t xml:space="preserve">crappy web version of photoshop (literally photoshop </w:t>
-      </w:r>
-      <w:proofErr w:type="spellStart"/>
-      <w:r>
-        <w:rPr>
-          <w:sz w:val="24"/>
-          <w:szCs w:val="24"/>
-        </w:rPr>
-        <w:t>ui</w:t>
-      </w:r>
-      <w:proofErr w:type="spellEnd"/>
-      <w:r>
-        <w:rPr>
-          <w:sz w:val="24"/>
-          <w:szCs w:val="24"/>
-        </w:rPr>
-        <w:t xml:space="preserve"> but less features). Doing those images alone took me like 1-2 hours (including all the changing to fit with the web and stuff). Again, there might have been some actual </w:t>
-      </w:r>
-      <w:proofErr w:type="spellStart"/>
-      <w:r>
-        <w:rPr>
-          <w:sz w:val="24"/>
-          <w:szCs w:val="24"/>
-        </w:rPr>
-        <w:t>css</w:t>
-      </w:r>
-      <w:proofErr w:type="spellEnd"/>
-      <w:r>
-        <w:rPr>
-          <w:sz w:val="24"/>
-          <w:szCs w:val="24"/>
-        </w:rPr>
-        <w:t xml:space="preserve"> shortcut, but idk it, so I used my own methods.</w:t>
-      </w:r>
-    </w:p>
-    <w:p>
-      <w:pPr>
-        <w:spacing w:after="0"/>
-        <w:rPr>
-          <w:sz w:val="24"/>
-          <w:szCs w:val="24"/>
-        </w:rPr>
-      </w:pPr>
-    </w:p>
-    <w:p>
-      <w:pPr>
-        <w:spacing w:after="0"/>
-        <w:rPr>
-          <w:sz w:val="24"/>
-          <w:szCs w:val="24"/>
-        </w:rPr>
-      </w:pPr>
-      <w:r>
-        <w:rPr>
-          <w:sz w:val="24"/>
-          <w:szCs w:val="24"/>
-        </w:rPr>
-        <w:t xml:space="preserve">So I initially just had 1 image, the whole overhang with the empty part being empty. However, aligning the title (UW course tracker), and the info below that was really difficult with </w:t>
-      </w:r>
-      <w:proofErr w:type="gramStart"/>
-      <w:r>
-        <w:rPr>
-          <w:sz w:val="24"/>
-          <w:szCs w:val="24"/>
-        </w:rPr>
-        <w:t>matching  and</w:t>
-      </w:r>
-      <w:proofErr w:type="gramEnd"/>
-      <w:r>
-        <w:rPr>
-          <w:sz w:val="24"/>
-          <w:szCs w:val="24"/>
-        </w:rPr>
-        <w:t xml:space="preserve"> fitting it right on the edge of the ‘empty spot’, because of different screen resolutions and sizes (zooming in and out would ruin it).</w:t>
+        <w:t>crappy web version of photoshop (literally photoshop ui but less features). Doing those images alone took me like 1-2 hours (including all the changing to fit with the web and stuff). Again, there might have been some actual css shortcut, but idk it, so I used my own methods.</w:t>
+      </w:r>
+    </w:p>
+    <w:p>
+      <w:pPr>
+        <w:spacing w:after="0"/>
+        <w:rPr>
+          <w:sz w:val="24"/>
+          <w:szCs w:val="24"/>
+        </w:rPr>
+      </w:pPr>
+    </w:p>
+    <w:p>
+      <w:pPr>
+        <w:spacing w:after="0"/>
+        <w:rPr>
+          <w:sz w:val="24"/>
+          <w:szCs w:val="24"/>
+        </w:rPr>
+      </w:pPr>
+      <w:r>
+        <w:rPr>
+          <w:sz w:val="24"/>
+          <w:szCs w:val="24"/>
+        </w:rPr>
+        <w:t>So I initially just had 1 image, the whole overhang with the empty part being empty. However, aligning the title (UW course tracker), and the info below that was really difficult with matching  and fitting it right on the edge of the ‘empty spot’, because of different screen resolutions and sizes (zooming in and out would ruin it).</w:t>
       </w:r>
     </w:p>
     <w:p>
@@ -2009,6 +1727,7 @@
       </w:pPr>
       <w:r>
         <w:rPr>
+          <w:noProof/>
           <w:sz w:val="24"/>
           <w:szCs w:val="24"/>
         </w:rPr>
@@ -2077,23 +1796,7 @@
           <w:sz w:val="24"/>
           <w:szCs w:val="24"/>
         </w:rPr>
-        <w:t xml:space="preserve">So first, the default input box looked so </w:t>
-      </w:r>
-      <w:proofErr w:type="gramStart"/>
-      <w:r>
-        <w:rPr>
-          <w:sz w:val="24"/>
-          <w:szCs w:val="24"/>
-        </w:rPr>
-        <w:t>god</w:t>
-      </w:r>
-      <w:proofErr w:type="gramEnd"/>
-      <w:r>
-        <w:rPr>
-          <w:sz w:val="24"/>
-          <w:szCs w:val="24"/>
-        </w:rPr>
-        <w:t xml:space="preserve"> damn ugly, so it took me some time to restyle it (and removing the default x button). </w:t>
+        <w:t xml:space="preserve">So first, the default input box looked so god damn ugly, so it took me some time to restyle it (and removing the default x button). </w:t>
       </w:r>
     </w:p>
     <w:p>
@@ -2167,23 +1870,7 @@
           <w:sz w:val="24"/>
           <w:szCs w:val="24"/>
         </w:rPr>
-        <w:t>this specific website I can’t find (I just spent 10 minutes trying to link it, I can’t find it, I think it’s under the undergrad calendar). So I literally just copied and pasted like all 126 course SUBJECTS (not codes) into a .</w:t>
-      </w:r>
-      <w:proofErr w:type="spellStart"/>
-      <w:r>
-        <w:rPr>
-          <w:sz w:val="24"/>
-          <w:szCs w:val="24"/>
-        </w:rPr>
-        <w:t>js</w:t>
-      </w:r>
-      <w:proofErr w:type="spellEnd"/>
-      <w:r>
-        <w:rPr>
-          <w:sz w:val="24"/>
-          <w:szCs w:val="24"/>
-        </w:rPr>
-        <w:t xml:space="preserve"> file with their name and their faculty. This took me like a good hour, and this was by far the dumbest thing I could have done yet. If you’re curious, look at courselist.js file.</w:t>
+        <w:t>this specific website I can’t find (I just spent 10 minutes trying to link it, I can’t find it, I think it’s under the undergrad calendar). So I literally just copied and pasted like all 126 course SUBJECTS (not codes) into a .js file with their name and their faculty. This took me like a good hour, and this was by far the dumbest thing I could have done yet. If you’re curious, look at courselist.js file.</w:t>
       </w:r>
     </w:p>
     <w:p>
@@ -2225,21 +1912,12 @@
           <w:szCs w:val="24"/>
         </w:rPr>
       </w:pPr>
-      <w:proofErr w:type="gramStart"/>
-      <w:r>
-        <w:rPr>
-          <w:sz w:val="24"/>
-          <w:szCs w:val="24"/>
-        </w:rPr>
-        <w:t>So</w:t>
-      </w:r>
-      <w:proofErr w:type="gramEnd"/>
-      <w:r>
-        <w:rPr>
-          <w:sz w:val="24"/>
-          <w:szCs w:val="24"/>
-        </w:rPr>
-        <w:t xml:space="preserve"> I used a function, so when the user changes the text within the input, it updates the state that holds the text inside the input box.</w:t>
+      <w:r>
+        <w:rPr>
+          <w:sz w:val="24"/>
+          <w:szCs w:val="24"/>
+        </w:rPr>
+        <w:t>So I used a function, so when the user changes the text within the input, it updates the state that holds the text inside the input box.</w:t>
       </w:r>
       <w:r>
         <w:rPr>
@@ -2271,64 +1949,32 @@
           <w:sz w:val="24"/>
           <w:szCs w:val="24"/>
         </w:rPr>
-        <w:t xml:space="preserve">The most complicated part should have been implementing this search, but THANKS TO AWESOME PACKAGES, I used a certain fuzzy search package that helps me filter the most relevant courses based on the input and the data I gave (I used the subject code and their full name, </w:t>
-      </w:r>
-      <w:proofErr w:type="spellStart"/>
-      <w:r>
-        <w:rPr>
-          <w:sz w:val="24"/>
-          <w:szCs w:val="24"/>
-        </w:rPr>
-        <w:t>ie</w:t>
-      </w:r>
-      <w:proofErr w:type="spellEnd"/>
-      <w:r>
-        <w:rPr>
-          <w:sz w:val="24"/>
-          <w:szCs w:val="24"/>
-        </w:rPr>
-        <w:t xml:space="preserve">. Math and Mathematics). </w:t>
-      </w:r>
-    </w:p>
-    <w:p>
-      <w:pPr>
-        <w:spacing w:after="0"/>
-        <w:rPr>
-          <w:sz w:val="24"/>
-          <w:szCs w:val="24"/>
-        </w:rPr>
-      </w:pPr>
-    </w:p>
-    <w:p>
-      <w:pPr>
-        <w:spacing w:after="0"/>
-        <w:rPr>
-          <w:sz w:val="24"/>
-          <w:szCs w:val="24"/>
-        </w:rPr>
-      </w:pPr>
-      <w:r>
-        <w:rPr>
-          <w:sz w:val="24"/>
-          <w:szCs w:val="24"/>
-        </w:rPr>
-        <w:t xml:space="preserve">Then I used a mapping function to help display the top 5 courses, it was </w:t>
-      </w:r>
-      <w:proofErr w:type="gramStart"/>
-      <w:r>
-        <w:rPr>
-          <w:sz w:val="24"/>
-          <w:szCs w:val="24"/>
-        </w:rPr>
-        <w:t>pretty easy</w:t>
-      </w:r>
-      <w:proofErr w:type="gramEnd"/>
-      <w:r>
-        <w:rPr>
-          <w:sz w:val="24"/>
-          <w:szCs w:val="24"/>
-        </w:rPr>
-        <w:t xml:space="preserve"> and simple in comparison to what it looks like.</w:t>
+        <w:t xml:space="preserve">The most complicated part should have been implementing this search, but THANKS TO AWESOME PACKAGES, I used a certain fuzzy search package that helps me filter the most relevant courses based on the input and the data I gave (I used the subject code and their full name, ie. Math and Mathematics). </w:t>
+      </w:r>
+    </w:p>
+    <w:p>
+      <w:pPr>
+        <w:spacing w:after="0"/>
+        <w:rPr>
+          <w:sz w:val="24"/>
+          <w:szCs w:val="24"/>
+        </w:rPr>
+      </w:pPr>
+    </w:p>
+    <w:p>
+      <w:pPr>
+        <w:spacing w:after="0"/>
+        <w:rPr>
+          <w:sz w:val="24"/>
+          <w:szCs w:val="24"/>
+        </w:rPr>
+      </w:pPr>
+      <w:r>
+        <w:rPr>
+          <w:sz w:val="24"/>
+          <w:szCs w:val="24"/>
+        </w:rPr>
+        <w:t>Then I used a mapping function to help display the top 5 courses, it was pretty easy and simple in comparison to what it looks like.</w:t>
       </w:r>
     </w:p>
     <w:p>
@@ -2382,39 +2028,7 @@
           <w:sz w:val="24"/>
           <w:szCs w:val="24"/>
         </w:rPr>
-        <w:t xml:space="preserve">making </w:t>
-      </w:r>
-      <w:proofErr w:type="gramStart"/>
-      <w:r>
-        <w:rPr>
-          <w:sz w:val="24"/>
-          <w:szCs w:val="24"/>
-        </w:rPr>
-        <w:t>it</w:t>
-      </w:r>
-      <w:proofErr w:type="gramEnd"/>
-      <w:r>
-        <w:rPr>
-          <w:sz w:val="24"/>
-          <w:szCs w:val="24"/>
-        </w:rPr>
-        <w:t xml:space="preserve"> so the buttons were color coded to their following faculty. So I had 2 colors, a main color, and it’s light color (for various uses). Luckily, Waterloo for some reason has actual official colors, so I stole them, and had to make a few for other faculties (REN, VPA,  WLU). I might have done some very sacrilegious </w:t>
-      </w:r>
-      <w:proofErr w:type="spellStart"/>
-      <w:r>
-        <w:rPr>
-          <w:sz w:val="24"/>
-          <w:szCs w:val="24"/>
-        </w:rPr>
-        <w:t>css</w:t>
-      </w:r>
-      <w:proofErr w:type="spellEnd"/>
-      <w:r>
-        <w:rPr>
-          <w:sz w:val="24"/>
-          <w:szCs w:val="24"/>
-        </w:rPr>
-        <w:t xml:space="preserve"> coding, but then again, I never actually properly learned it, so if it works, it works (hopefully). What I did was I set the class of </w:t>
+        <w:t xml:space="preserve">making it so the buttons were color coded to their following faculty. So I had 2 colors, a main color, and it’s light color (for various uses). Luckily, Waterloo for some reason has actual official colors, so I stole them, and had to make a few for other faculties (REN, VPA,  WLU). I might have done some very sacrilegious css coding, but then again, I never actually properly learned it, so if it works, it works (hopefully). What I did was I set the class of </w:t>
       </w:r>
       <w:r>
         <w:rPr>
@@ -2422,23 +2036,7 @@
           <w:szCs w:val="24"/>
         </w:rPr>
         <w:lastRenderedPageBreak/>
-        <w:t xml:space="preserve">the button LITERALLY AS THE VARIABLE THAT HOLDS THE FACULTY NAME. And in my corresponding </w:t>
-      </w:r>
-      <w:proofErr w:type="spellStart"/>
-      <w:r>
-        <w:rPr>
-          <w:sz w:val="24"/>
-          <w:szCs w:val="24"/>
-        </w:rPr>
-        <w:t>css</w:t>
-      </w:r>
-      <w:proofErr w:type="spellEnd"/>
-      <w:r>
-        <w:rPr>
-          <w:sz w:val="24"/>
-          <w:szCs w:val="24"/>
-        </w:rPr>
-        <w:t xml:space="preserve"> file, I just put the button properties there. This took a while, especially the button color faculty formatting and finding out how to do it.</w:t>
+        <w:t>the button LITERALLY AS THE VARIABLE THAT HOLDS THE FACULTY NAME. And in my corresponding css file, I just put the button properties there. This took a while, especially the button color faculty formatting and finding out how to do it.</w:t>
       </w:r>
     </w:p>
     <w:p>
@@ -2484,103 +2082,39 @@
           <w:sz w:val="24"/>
           <w:szCs w:val="24"/>
         </w:rPr>
-        <w:t xml:space="preserve">This is a </w:t>
-      </w:r>
-      <w:proofErr w:type="gramStart"/>
-      <w:r>
-        <w:rPr>
-          <w:sz w:val="24"/>
-          <w:szCs w:val="24"/>
-        </w:rPr>
-        <w:t>pretty short</w:t>
-      </w:r>
-      <w:proofErr w:type="gramEnd"/>
-      <w:r>
-        <w:rPr>
-          <w:sz w:val="24"/>
-          <w:szCs w:val="24"/>
-        </w:rPr>
-        <w:t xml:space="preserve"> but important part. So once I had the correct course subject selected, what I did next was</w:t>
-      </w:r>
-      <w:r>
-        <w:rPr>
-          <w:sz w:val="24"/>
-          <w:szCs w:val="24"/>
-        </w:rPr>
-        <w:t xml:space="preserve"> actually filter the content. </w:t>
-      </w:r>
-      <w:proofErr w:type="gramStart"/>
-      <w:r>
-        <w:rPr>
-          <w:sz w:val="24"/>
-          <w:szCs w:val="24"/>
-        </w:rPr>
-        <w:t>So</w:t>
-      </w:r>
-      <w:proofErr w:type="gramEnd"/>
-      <w:r>
-        <w:rPr>
-          <w:sz w:val="24"/>
-          <w:szCs w:val="24"/>
-        </w:rPr>
-        <w:t xml:space="preserve"> I got react to go to the huge 68k line file, and filter the courses with the same subject code. </w:t>
-      </w:r>
-    </w:p>
-    <w:p>
-      <w:pPr>
-        <w:spacing w:after="0"/>
-        <w:rPr>
-          <w:sz w:val="24"/>
-          <w:szCs w:val="24"/>
-        </w:rPr>
-      </w:pPr>
-    </w:p>
-    <w:p>
-      <w:pPr>
-        <w:spacing w:after="0"/>
-        <w:rPr>
-          <w:sz w:val="24"/>
-          <w:szCs w:val="24"/>
-        </w:rPr>
-      </w:pPr>
-      <w:r>
-        <w:rPr>
-          <w:sz w:val="24"/>
-          <w:szCs w:val="24"/>
-        </w:rPr>
-        <w:t xml:space="preserve">This is a bit </w:t>
-      </w:r>
-      <w:proofErr w:type="gramStart"/>
-      <w:r>
-        <w:rPr>
-          <w:sz w:val="24"/>
-          <w:szCs w:val="24"/>
-        </w:rPr>
-        <w:t>more tricky</w:t>
-      </w:r>
-      <w:proofErr w:type="gramEnd"/>
-      <w:r>
-        <w:rPr>
-          <w:sz w:val="24"/>
-          <w:szCs w:val="24"/>
-        </w:rPr>
-        <w:t xml:space="preserve"> than it seems. Because I had to compare using the length of the subject code with the substring of the list of course codes. And if I had a subject code “PD”, it would also include courses that started with “PDPHRM”, so I just filtered for “PD </w:t>
-      </w:r>
-      <w:proofErr w:type="gramStart"/>
-      <w:r>
-        <w:rPr>
-          <w:sz w:val="24"/>
-          <w:szCs w:val="24"/>
-        </w:rPr>
-        <w:t>“ instead</w:t>
-      </w:r>
-      <w:proofErr w:type="gramEnd"/>
-      <w:r>
-        <w:rPr>
-          <w:sz w:val="24"/>
-          <w:szCs w:val="24"/>
-        </w:rPr>
-        <w:t>, which somehow worked first try!</w:t>
+        <w:t>This is a pretty short but important part. So once I had the correct course subject selected, what I did next was</w:t>
+      </w:r>
+      <w:r>
+        <w:rPr>
+          <w:sz w:val="24"/>
+          <w:szCs w:val="24"/>
+        </w:rPr>
+        <w:t xml:space="preserve"> actually filter the content. So I got react to go to the huge 68k line file, and filter the courses with the same subject code. </w:t>
+      </w:r>
+    </w:p>
+    <w:p>
+      <w:pPr>
+        <w:spacing w:after="0"/>
+        <w:rPr>
+          <w:sz w:val="24"/>
+          <w:szCs w:val="24"/>
+        </w:rPr>
+      </w:pPr>
+    </w:p>
+    <w:p>
+      <w:pPr>
+        <w:spacing w:after="0"/>
+        <w:rPr>
+          <w:sz w:val="24"/>
+          <w:szCs w:val="24"/>
+        </w:rPr>
+      </w:pPr>
+      <w:r>
+        <w:rPr>
+          <w:sz w:val="24"/>
+          <w:szCs w:val="24"/>
+        </w:rPr>
+        <w:t>This is a bit more tricky than it seems. Because I had to compare using the length of the subject code with the substring of the list of course codes. And if I had a subject code “PD”, it would also include courses that started with “PDPHRM”, so I just filtered for “PD “ instead, which somehow worked first try!</w:t>
       </w:r>
     </w:p>
     <w:p>
@@ -2635,23 +2169,7 @@
           <w:sz w:val="24"/>
           <w:szCs w:val="24"/>
         </w:rPr>
-        <w:t xml:space="preserve">This was very irrelevant, but adding that invalid course subject was very painful. It was my first time playing with </w:t>
-      </w:r>
-      <w:proofErr w:type="gramStart"/>
-      <w:r>
-        <w:rPr>
-          <w:sz w:val="24"/>
-          <w:szCs w:val="24"/>
-        </w:rPr>
-        <w:t>the ?</w:t>
-      </w:r>
-      <w:proofErr w:type="gramEnd"/>
-      <w:r>
-        <w:rPr>
-          <w:sz w:val="24"/>
-          <w:szCs w:val="24"/>
-        </w:rPr>
-        <w:t>: operator in html was pretty interesting, and was cool.</w:t>
+        <w:t>This was very irrelevant, but adding that invalid course subject was very painful. It was my first time playing with the ?: operator in html was pretty interesting, and was cool.</w:t>
       </w:r>
     </w:p>
     <w:p>
@@ -2674,6 +2192,7 @@
       </w:pPr>
       <w:r>
         <w:rPr>
+          <w:noProof/>
           <w:sz w:val="24"/>
           <w:szCs w:val="24"/>
         </w:rPr>
@@ -2786,55 +2305,7 @@
           <w:sz w:val="24"/>
           <w:szCs w:val="24"/>
         </w:rPr>
-        <w:t xml:space="preserve">This was a pretty important, but also short section. I decided to deploy it under </w:t>
-      </w:r>
-      <w:proofErr w:type="spellStart"/>
-      <w:r>
-        <w:rPr>
-          <w:sz w:val="24"/>
-          <w:szCs w:val="24"/>
-        </w:rPr>
-        <w:t>github</w:t>
-      </w:r>
-      <w:proofErr w:type="spellEnd"/>
-      <w:r>
-        <w:rPr>
-          <w:sz w:val="24"/>
-          <w:szCs w:val="24"/>
-        </w:rPr>
-        <w:t xml:space="preserve"> pages, and it was </w:t>
-      </w:r>
-      <w:proofErr w:type="gramStart"/>
-      <w:r>
-        <w:rPr>
-          <w:sz w:val="24"/>
-          <w:szCs w:val="24"/>
-        </w:rPr>
-        <w:t>pretty easy</w:t>
-      </w:r>
-      <w:proofErr w:type="gramEnd"/>
-      <w:r>
-        <w:rPr>
-          <w:sz w:val="24"/>
-          <w:szCs w:val="24"/>
-        </w:rPr>
-        <w:t xml:space="preserve">. Editing the packages so it was deployable to </w:t>
-      </w:r>
-      <w:proofErr w:type="spellStart"/>
-      <w:r>
-        <w:rPr>
-          <w:sz w:val="24"/>
-          <w:szCs w:val="24"/>
-        </w:rPr>
-        <w:t>github</w:t>
-      </w:r>
-      <w:proofErr w:type="spellEnd"/>
-      <w:r>
-        <w:rPr>
-          <w:sz w:val="24"/>
-          <w:szCs w:val="24"/>
-        </w:rPr>
-        <w:t xml:space="preserve"> pages took a ton of work (I was missing like 1 line of code that gave permissions for people to view).</w:t>
+        <w:t>This was a pretty important, but also short section. I decided to deploy it under github pages, and it was pretty easy. Editing the packages so it was deployable to github pages took a ton of work (I was missing like 1 line of code that gave permissions for people to view).</w:t>
       </w:r>
     </w:p>
     <w:p>
@@ -2968,6 +2439,7 @@
       </w:pPr>
       <w:r>
         <w:rPr>
+          <w:noProof/>
           <w:sz w:val="24"/>
           <w:szCs w:val="24"/>
         </w:rPr>
@@ -3041,37 +2513,77 @@
           <w:sz w:val="32"/>
           <w:szCs w:val="32"/>
         </w:rPr>
-        <w:t xml:space="preserve">Finding a Cool Chart </w:t>
-      </w:r>
-      <w:proofErr w:type="spellStart"/>
-      <w:r>
-        <w:rPr>
-          <w:b/>
-          <w:bCs/>
-          <w:sz w:val="32"/>
-          <w:szCs w:val="32"/>
-        </w:rPr>
-        <w:t>Grapher</w:t>
-      </w:r>
-      <w:proofErr w:type="spellEnd"/>
-      <w:r>
-        <w:rPr>
-          <w:b/>
-          <w:bCs/>
-          <w:sz w:val="32"/>
-          <w:szCs w:val="32"/>
-        </w:rPr>
-        <w:t>:</w:t>
-      </w:r>
-    </w:p>
-    <w:p>
-      <w:pPr>
-        <w:spacing w:after="0"/>
-        <w:rPr>
-          <w:sz w:val="24"/>
-          <w:szCs w:val="24"/>
-        </w:rPr>
-      </w:pPr>
+        <w:t>Finding a Cool Chart Grapher:</w:t>
+      </w:r>
+    </w:p>
+    <w:p>
+      <w:pPr>
+        <w:spacing w:after="0"/>
+        <w:rPr>
+          <w:sz w:val="24"/>
+          <w:szCs w:val="24"/>
+        </w:rPr>
+      </w:pPr>
+      <w:r>
+        <w:rPr>
+          <w:sz w:val="24"/>
+          <w:szCs w:val="24"/>
+        </w:rPr>
+        <w:drawing>
+          <wp:anchor distT="0" distB="0" distL="114300" distR="114300" simplePos="0" relativeHeight="251658240" behindDoc="0" locked="0" layoutInCell="1" allowOverlap="1" wp14:anchorId="661B5A80" wp14:editId="4DF9216D">
+            <wp:simplePos x="0" y="0"/>
+            <wp:positionH relativeFrom="column">
+              <wp:posOffset>3931678</wp:posOffset>
+            </wp:positionH>
+            <wp:positionV relativeFrom="paragraph">
+              <wp:posOffset>137854</wp:posOffset>
+            </wp:positionV>
+            <wp:extent cx="2428875" cy="2239645"/>
+            <wp:effectExtent l="19050" t="19050" r="28575" b="27305"/>
+            <wp:wrapSquare wrapText="bothSides"/>
+            <wp:docPr id="3" name="Picture 3" descr="Chart, scatter chart&#10;&#10;Description automatically generated"/>
+            <wp:cNvGraphicFramePr>
+              <a:graphicFrameLocks xmlns:a="http://schemas.openxmlformats.org/drawingml/2006/main" noChangeAspect="1"/>
+            </wp:cNvGraphicFramePr>
+            <a:graphic xmlns:a="http://schemas.openxmlformats.org/drawingml/2006/main">
+              <a:graphicData uri="http://schemas.openxmlformats.org/drawingml/2006/picture">
+                <pic:pic xmlns:pic="http://schemas.openxmlformats.org/drawingml/2006/picture">
+                  <pic:nvPicPr>
+                    <pic:cNvPr id="3" name="Picture 3" descr="Chart, scatter chart&#10;&#10;Description automatically generated"/>
+                    <pic:cNvPicPr/>
+                  </pic:nvPicPr>
+                  <pic:blipFill>
+                    <a:blip r:embed="rId12" cstate="print">
+                      <a:extLst>
+                        <a:ext uri="{28A0092B-C50C-407E-A947-70E740481C1C}">
+                          <a14:useLocalDpi xmlns:a14="http://schemas.microsoft.com/office/drawing/2010/main" val="0"/>
+                        </a:ext>
+                      </a:extLst>
+                    </a:blip>
+                    <a:stretch>
+                      <a:fillRect/>
+                    </a:stretch>
+                  </pic:blipFill>
+                  <pic:spPr>
+                    <a:xfrm>
+                      <a:off x="0" y="0"/>
+                      <a:ext cx="2428875" cy="2239645"/>
+                    </a:xfrm>
+                    <a:prstGeom prst="rect">
+                      <a:avLst/>
+                    </a:prstGeom>
+                    <a:ln>
+                      <a:solidFill>
+                        <a:schemeClr val="tx1"/>
+                      </a:solidFill>
+                    </a:ln>
+                  </pic:spPr>
+                </pic:pic>
+              </a:graphicData>
+            </a:graphic>
+          </wp:anchor>
+        </w:drawing>
+      </w:r>
       <w:r>
         <w:rPr>
           <w:sz w:val="24"/>
@@ -3102,49 +2614,40 @@
           <w:sz w:val="24"/>
           <w:szCs w:val="24"/>
         </w:rPr>
-        <w:t xml:space="preserve">However, I decided to settle with </w:t>
-      </w:r>
-      <w:proofErr w:type="spellStart"/>
-      <w:r>
-        <w:rPr>
-          <w:sz w:val="24"/>
-          <w:szCs w:val="24"/>
-        </w:rPr>
-        <w:t>ReCharts</w:t>
-      </w:r>
-      <w:proofErr w:type="spellEnd"/>
-      <w:r>
-        <w:rPr>
-          <w:sz w:val="24"/>
-          <w:szCs w:val="24"/>
-        </w:rPr>
-        <w:t xml:space="preserve">, and in hindsight, I think it looks better than if I used </w:t>
-      </w:r>
-      <w:proofErr w:type="spellStart"/>
-      <w:r>
-        <w:rPr>
-          <w:sz w:val="24"/>
-          <w:szCs w:val="24"/>
-        </w:rPr>
-        <w:t>nivo</w:t>
-      </w:r>
-      <w:proofErr w:type="spellEnd"/>
-      <w:r>
-        <w:rPr>
-          <w:sz w:val="24"/>
-          <w:szCs w:val="24"/>
-        </w:rPr>
-        <w:t xml:space="preserve">! Learning how to do the axis and playing around with the style, </w:t>
-      </w:r>
-      <w:proofErr w:type="gramStart"/>
-      <w:r>
-        <w:rPr>
-          <w:sz w:val="24"/>
-          <w:szCs w:val="24"/>
-        </w:rPr>
-        <w:t>making</w:t>
-      </w:r>
-      <w:proofErr w:type="gramEnd"/>
+        <w:t>However, I decided to settle with ReCharts, and in hindsight, I think it looks better than if I used nivo! Learning how to do the axis and playing around with the style, making</w:t>
+      </w:r>
+      <w:r>
+        <w:rPr>
+          <w:sz w:val="24"/>
+          <w:szCs w:val="24"/>
+        </w:rPr>
+        <w:t xml:space="preserve"> the graph fit with the most recent color scheme, etc. The most painful part was styling the tooltip (example on the right →), because I had to learn how these charts worked inside out to manually style and add info that wasn’t relevant to the graph.</w:t>
+      </w:r>
+    </w:p>
+    <w:p>
+      <w:pPr>
+        <w:spacing w:after="0"/>
+        <w:rPr>
+          <w:sz w:val="24"/>
+          <w:szCs w:val="24"/>
+        </w:rPr>
+      </w:pPr>
+    </w:p>
+    <w:p>
+      <w:pPr>
+        <w:spacing w:after="0"/>
+        <w:rPr>
+          <w:sz w:val="24"/>
+          <w:szCs w:val="24"/>
+        </w:rPr>
+      </w:pPr>
+      <w:r>
+        <w:rPr>
+          <w:sz w:val="24"/>
+          <w:szCs w:val="24"/>
+        </w:rPr>
+        <w:t>Right now, it is currently 9:41am, 2023-03-30, and I’ve spent the last 6 hours adding a little indicator on my graph when you select onto it. I also added a search bar to search for courses. Even though I have a SPCOM100 journal due on 2.3 hours, I REGRET NOTHING (I really do regret not working on it).</w:t>
+      </w:r>
     </w:p>
     <w:sectPr>
       <w:pgSz w:w="12240" w:h="15840"/>

</xml_diff>